<commit_message>
Finished lr3 in i, fixed report in p/lr/lr3
</commit_message>
<xml_diff>
--- a/p/lr/lr3/ОСиСП_ЛР№3_Кривоногов_УИС-311.docx
+++ b/p/lr/lr3/ОСиСП_ЛР№3_Кривоногов_УИС-311.docx
@@ -3878,6 +3878,7 @@
           <w:rFonts w:ascii="Times New Roman" w:hAnsi="Times New Roman"/>
           <w:sz w:val="28"/>
           <w:szCs w:val="28"/>
+          <w:lang w:val="en-US"/>
         </w:rPr>
       </w:pPr>
       <w:r>
@@ -3888,23 +3889,14 @@
         </w:rPr>
         <w:t xml:space="preserve">        </w:t>
       </w:r>
-      <w:proofErr w:type="spellStart"/>
-      <w:r>
-        <w:rPr>
-          <w:rFonts w:ascii="Times New Roman" w:hAnsi="Times New Roman"/>
-          <w:sz w:val="28"/>
-          <w:szCs w:val="28"/>
-        </w:rPr>
-        <w:t>while</w:t>
-      </w:r>
-      <w:proofErr w:type="spellEnd"/>
-      <w:r>
-        <w:rPr>
-          <w:rFonts w:ascii="Times New Roman" w:hAnsi="Times New Roman"/>
-          <w:sz w:val="28"/>
-          <w:szCs w:val="28"/>
-        </w:rPr>
-        <w:t xml:space="preserve"> (</w:t>
+      <w:r>
+        <w:rPr>
+          <w:rFonts w:ascii="Times New Roman" w:hAnsi="Times New Roman"/>
+          <w:sz w:val="28"/>
+          <w:szCs w:val="28"/>
+          <w:lang w:val="en-US"/>
+        </w:rPr>
+        <w:t>while (</w:t>
       </w:r>
       <w:proofErr w:type="spellStart"/>
       <w:proofErr w:type="gramStart"/>
@@ -3913,6 +3905,7 @@
           <w:rFonts w:ascii="Times New Roman" w:hAnsi="Times New Roman"/>
           <w:sz w:val="28"/>
           <w:szCs w:val="28"/>
+          <w:lang w:val="en-US"/>
         </w:rPr>
         <w:t>GetAsyncKeyState</w:t>
       </w:r>
@@ -3922,6 +3915,7 @@
           <w:rFonts w:ascii="Times New Roman" w:hAnsi="Times New Roman"/>
           <w:sz w:val="28"/>
           <w:szCs w:val="28"/>
+          <w:lang w:val="en-US"/>
         </w:rPr>
         <w:t>(</w:t>
       </w:r>
@@ -3931,6 +3925,7 @@
           <w:rFonts w:ascii="Times New Roman" w:hAnsi="Times New Roman"/>
           <w:sz w:val="28"/>
           <w:szCs w:val="28"/>
+          <w:lang w:val="en-US"/>
         </w:rPr>
         <w:t>VK_RIGHT) &amp; 0x8000)</w:t>
       </w:r>
@@ -3948,8 +3943,17 @@
           <w:rFonts w:ascii="Times New Roman" w:hAnsi="Times New Roman"/>
           <w:sz w:val="28"/>
           <w:szCs w:val="28"/>
-        </w:rPr>
-        <w:t>        {</w:t>
+          <w:lang w:val="en-US"/>
+        </w:rPr>
+        <w:t xml:space="preserve">        </w:t>
+      </w:r>
+      <w:r>
+        <w:rPr>
+          <w:rFonts w:ascii="Times New Roman" w:hAnsi="Times New Roman"/>
+          <w:sz w:val="28"/>
+          <w:szCs w:val="28"/>
+        </w:rPr>
+        <w:t>{</w:t>
       </w:r>
     </w:p>
     <w:p>
@@ -4125,52 +4129,36 @@
           <w:rFonts w:ascii="Times New Roman" w:hAnsi="Times New Roman"/>
           <w:sz w:val="28"/>
           <w:szCs w:val="28"/>
-        </w:rPr>
-      </w:pPr>
-      <w:proofErr w:type="spellStart"/>
+          <w:lang w:val="en-US"/>
+        </w:rPr>
+      </w:pPr>
       <w:proofErr w:type="gramStart"/>
       <w:r>
         <w:rPr>
           <w:rFonts w:ascii="Times New Roman" w:hAnsi="Times New Roman"/>
           <w:sz w:val="28"/>
           <w:szCs w:val="28"/>
-        </w:rPr>
-        <w:t>std</w:t>
-      </w:r>
-      <w:proofErr w:type="spellEnd"/>
-      <w:r>
-        <w:rPr>
-          <w:rFonts w:ascii="Times New Roman" w:hAnsi="Times New Roman"/>
-          <w:sz w:val="28"/>
-          <w:szCs w:val="28"/>
-        </w:rPr>
-        <w:t>::</w:t>
-      </w:r>
-      <w:proofErr w:type="spellStart"/>
+          <w:lang w:val="en-US"/>
+        </w:rPr>
+        <w:t>std::</w:t>
+      </w:r>
       <w:proofErr w:type="gramEnd"/>
       <w:r>
         <w:rPr>
           <w:rFonts w:ascii="Times New Roman" w:hAnsi="Times New Roman"/>
           <w:sz w:val="28"/>
           <w:szCs w:val="28"/>
-        </w:rPr>
-        <w:t>string</w:t>
-      </w:r>
-      <w:proofErr w:type="spellEnd"/>
-      <w:r>
-        <w:rPr>
-          <w:rFonts w:ascii="Times New Roman" w:hAnsi="Times New Roman"/>
-          <w:sz w:val="28"/>
-          <w:szCs w:val="28"/>
-        </w:rPr>
-        <w:t xml:space="preserve"> </w:t>
-      </w:r>
-      <w:proofErr w:type="spellStart"/>
-      <w:r>
-        <w:rPr>
-          <w:rFonts w:ascii="Times New Roman" w:hAnsi="Times New Roman"/>
-          <w:sz w:val="28"/>
-          <w:szCs w:val="28"/>
+          <w:lang w:val="en-US"/>
+        </w:rPr>
+        <w:t xml:space="preserve">string </w:t>
+      </w:r>
+      <w:proofErr w:type="spellStart"/>
+      <w:r>
+        <w:rPr>
+          <w:rFonts w:ascii="Times New Roman" w:hAnsi="Times New Roman"/>
+          <w:sz w:val="28"/>
+          <w:szCs w:val="28"/>
+          <w:lang w:val="en-US"/>
         </w:rPr>
         <w:t>shiftString</w:t>
       </w:r>
@@ -4180,105 +4168,17 @@
           <w:rFonts w:ascii="Times New Roman" w:hAnsi="Times New Roman"/>
           <w:sz w:val="28"/>
           <w:szCs w:val="28"/>
-        </w:rPr>
-        <w:t>(</w:t>
-      </w:r>
-      <w:proofErr w:type="spellStart"/>
-      <w:r>
-        <w:rPr>
-          <w:rFonts w:ascii="Times New Roman" w:hAnsi="Times New Roman"/>
-          <w:sz w:val="28"/>
-          <w:szCs w:val="28"/>
-        </w:rPr>
-        <w:t>const</w:t>
-      </w:r>
-      <w:proofErr w:type="spellEnd"/>
-      <w:r>
-        <w:rPr>
-          <w:rFonts w:ascii="Times New Roman" w:hAnsi="Times New Roman"/>
-          <w:sz w:val="28"/>
-          <w:szCs w:val="28"/>
-        </w:rPr>
-        <w:t xml:space="preserve"> </w:t>
-      </w:r>
-      <w:proofErr w:type="spellStart"/>
-      <w:r>
-        <w:rPr>
-          <w:rFonts w:ascii="Times New Roman" w:hAnsi="Times New Roman"/>
-          <w:sz w:val="28"/>
-          <w:szCs w:val="28"/>
-        </w:rPr>
-        <w:t>std</w:t>
-      </w:r>
-      <w:proofErr w:type="spellEnd"/>
-      <w:r>
-        <w:rPr>
-          <w:rFonts w:ascii="Times New Roman" w:hAnsi="Times New Roman"/>
-          <w:sz w:val="28"/>
-          <w:szCs w:val="28"/>
-        </w:rPr>
-        <w:t>::</w:t>
-      </w:r>
-      <w:proofErr w:type="spellStart"/>
-      <w:r>
-        <w:rPr>
-          <w:rFonts w:ascii="Times New Roman" w:hAnsi="Times New Roman"/>
-          <w:sz w:val="28"/>
-          <w:szCs w:val="28"/>
-        </w:rPr>
-        <w:t>string</w:t>
-      </w:r>
-      <w:proofErr w:type="spellEnd"/>
-      <w:r>
-        <w:rPr>
-          <w:rFonts w:ascii="Times New Roman" w:hAnsi="Times New Roman"/>
-          <w:sz w:val="28"/>
-          <w:szCs w:val="28"/>
-        </w:rPr>
-        <w:t xml:space="preserve"> &amp;</w:t>
-      </w:r>
-      <w:proofErr w:type="spellStart"/>
-      <w:r>
-        <w:rPr>
-          <w:rFonts w:ascii="Times New Roman" w:hAnsi="Times New Roman"/>
-          <w:sz w:val="28"/>
-          <w:szCs w:val="28"/>
-        </w:rPr>
-        <w:t>str</w:t>
-      </w:r>
-      <w:proofErr w:type="spellEnd"/>
-      <w:r>
-        <w:rPr>
-          <w:rFonts w:ascii="Times New Roman" w:hAnsi="Times New Roman"/>
-          <w:sz w:val="28"/>
-          <w:szCs w:val="28"/>
-        </w:rPr>
-        <w:t xml:space="preserve">, </w:t>
-      </w:r>
-      <w:proofErr w:type="spellStart"/>
-      <w:r>
-        <w:rPr>
-          <w:rFonts w:ascii="Times New Roman" w:hAnsi="Times New Roman"/>
-          <w:sz w:val="28"/>
-          <w:szCs w:val="28"/>
-        </w:rPr>
-        <w:t>bool</w:t>
-      </w:r>
-      <w:proofErr w:type="spellEnd"/>
-      <w:r>
-        <w:rPr>
-          <w:rFonts w:ascii="Times New Roman" w:hAnsi="Times New Roman"/>
-          <w:sz w:val="28"/>
-          <w:szCs w:val="28"/>
-        </w:rPr>
-        <w:t xml:space="preserve"> </w:t>
-      </w:r>
-      <w:proofErr w:type="spellStart"/>
-      <w:r>
-        <w:rPr>
-          <w:rFonts w:ascii="Times New Roman" w:hAnsi="Times New Roman"/>
-          <w:sz w:val="28"/>
-          <w:szCs w:val="28"/>
+          <w:lang w:val="en-US"/>
+        </w:rPr>
+        <w:t xml:space="preserve">(const std::string &amp;str, bool </w:t>
+      </w:r>
+      <w:proofErr w:type="spellStart"/>
+      <w:r>
+        <w:rPr>
+          <w:rFonts w:ascii="Times New Roman" w:hAnsi="Times New Roman"/>
+          <w:sz w:val="28"/>
+          <w:szCs w:val="28"/>
+          <w:lang w:val="en-US"/>
         </w:rPr>
         <w:t>isLeft</w:t>
       </w:r>
@@ -4288,6 +4188,7 @@
           <w:rFonts w:ascii="Times New Roman" w:hAnsi="Times New Roman"/>
           <w:sz w:val="28"/>
           <w:szCs w:val="28"/>
+          <w:lang w:val="en-US"/>
         </w:rPr>
         <w:t>)</w:t>
       </w:r>
@@ -10012,6 +9913,7 @@
           <w:rFonts w:ascii="Times New Roman" w:hAnsi="Times New Roman"/>
           <w:sz w:val="28"/>
           <w:szCs w:val="28"/>
+          <w:lang w:val="en-US"/>
         </w:rPr>
       </w:pPr>
       <w:r>
@@ -10029,6 +9931,7 @@
           <w:rFonts w:ascii="Times New Roman" w:hAnsi="Times New Roman"/>
           <w:sz w:val="28"/>
           <w:szCs w:val="28"/>
+          <w:lang w:val="en-US"/>
         </w:rPr>
         <w:t>displayIndex</w:t>
       </w:r>
@@ -10038,6 +9941,7 @@
           <w:rFonts w:ascii="Times New Roman" w:hAnsi="Times New Roman"/>
           <w:sz w:val="28"/>
           <w:szCs w:val="28"/>
+          <w:lang w:val="en-US"/>
         </w:rPr>
         <w:t>++;</w:t>
       </w:r>
@@ -10048,13 +9952,15 @@
           <w:rFonts w:ascii="Times New Roman" w:hAnsi="Times New Roman"/>
           <w:sz w:val="28"/>
           <w:szCs w:val="28"/>
-        </w:rPr>
-      </w:pPr>
-      <w:r>
-        <w:rPr>
-          <w:rFonts w:ascii="Times New Roman" w:hAnsi="Times New Roman"/>
-          <w:sz w:val="28"/>
-          <w:szCs w:val="28"/>
+          <w:lang w:val="en-US"/>
+        </w:rPr>
+      </w:pPr>
+      <w:r>
+        <w:rPr>
+          <w:rFonts w:ascii="Times New Roman" w:hAnsi="Times New Roman"/>
+          <w:sz w:val="28"/>
+          <w:szCs w:val="28"/>
+          <w:lang w:val="en-US"/>
         </w:rPr>
         <w:t>        }</w:t>
       </w:r>
@@ -10065,13 +9971,15 @@
           <w:rFonts w:ascii="Times New Roman" w:hAnsi="Times New Roman"/>
           <w:sz w:val="28"/>
           <w:szCs w:val="28"/>
-        </w:rPr>
-      </w:pPr>
-      <w:r>
-        <w:rPr>
-          <w:rFonts w:ascii="Times New Roman" w:hAnsi="Times New Roman"/>
-          <w:sz w:val="28"/>
-          <w:szCs w:val="28"/>
+          <w:lang w:val="en-US"/>
+        </w:rPr>
+      </w:pPr>
+      <w:r>
+        <w:rPr>
+          <w:rFonts w:ascii="Times New Roman" w:hAnsi="Times New Roman"/>
+          <w:sz w:val="28"/>
+          <w:szCs w:val="28"/>
+          <w:lang w:val="en-US"/>
         </w:rPr>
         <w:t>    }</w:t>
       </w:r>
@@ -10082,22 +9990,25 @@
           <w:rFonts w:ascii="Times New Roman" w:hAnsi="Times New Roman"/>
           <w:sz w:val="28"/>
           <w:szCs w:val="28"/>
-        </w:rPr>
-      </w:pPr>
-    </w:p>
-    <w:p>
-      <w:pPr>
-        <w:rPr>
-          <w:rFonts w:ascii="Times New Roman" w:hAnsi="Times New Roman"/>
-          <w:sz w:val="28"/>
-          <w:szCs w:val="28"/>
-        </w:rPr>
-      </w:pPr>
-      <w:r>
-        <w:rPr>
-          <w:rFonts w:ascii="Times New Roman" w:hAnsi="Times New Roman"/>
-          <w:sz w:val="28"/>
-          <w:szCs w:val="28"/>
+          <w:lang w:val="en-US"/>
+        </w:rPr>
+      </w:pPr>
+    </w:p>
+    <w:p>
+      <w:pPr>
+        <w:rPr>
+          <w:rFonts w:ascii="Times New Roman" w:hAnsi="Times New Roman"/>
+          <w:sz w:val="28"/>
+          <w:szCs w:val="28"/>
+          <w:lang w:val="en-US"/>
+        </w:rPr>
+      </w:pPr>
+      <w:r>
+        <w:rPr>
+          <w:rFonts w:ascii="Times New Roman" w:hAnsi="Times New Roman"/>
+          <w:sz w:val="28"/>
+          <w:szCs w:val="28"/>
+          <w:lang w:val="en-US"/>
         </w:rPr>
         <w:t xml:space="preserve">    </w:t>
       </w:r>
@@ -10107,6 +10018,7 @@
           <w:rFonts w:ascii="Times New Roman" w:hAnsi="Times New Roman"/>
           <w:sz w:val="28"/>
           <w:szCs w:val="28"/>
+          <w:lang w:val="en-US"/>
         </w:rPr>
         <w:t>CloseHandle</w:t>
       </w:r>
@@ -10116,76 +10028,45 @@
           <w:rFonts w:ascii="Times New Roman" w:hAnsi="Times New Roman"/>
           <w:sz w:val="28"/>
           <w:szCs w:val="28"/>
-        </w:rPr>
-        <w:t>(</w:t>
-      </w:r>
-      <w:proofErr w:type="spellStart"/>
-      <w:r>
-        <w:rPr>
-          <w:rFonts w:ascii="Times New Roman" w:hAnsi="Times New Roman"/>
-          <w:sz w:val="28"/>
-          <w:szCs w:val="28"/>
-        </w:rPr>
-        <w:t>semaphore</w:t>
-      </w:r>
-      <w:proofErr w:type="spellEnd"/>
-      <w:r>
-        <w:rPr>
-          <w:rFonts w:ascii="Times New Roman" w:hAnsi="Times New Roman"/>
-          <w:sz w:val="28"/>
-          <w:szCs w:val="28"/>
-        </w:rPr>
-        <w:t>);</w:t>
-      </w:r>
-    </w:p>
-    <w:p>
-      <w:pPr>
-        <w:rPr>
-          <w:rFonts w:ascii="Times New Roman" w:hAnsi="Times New Roman"/>
-          <w:sz w:val="28"/>
-          <w:szCs w:val="28"/>
-        </w:rPr>
-      </w:pPr>
-      <w:r>
-        <w:rPr>
-          <w:rFonts w:ascii="Times New Roman" w:hAnsi="Times New Roman"/>
-          <w:sz w:val="28"/>
-          <w:szCs w:val="28"/>
-        </w:rPr>
-        <w:t xml:space="preserve">    </w:t>
-      </w:r>
-      <w:proofErr w:type="spellStart"/>
-      <w:r>
-        <w:rPr>
-          <w:rFonts w:ascii="Times New Roman" w:hAnsi="Times New Roman"/>
-          <w:sz w:val="28"/>
-          <w:szCs w:val="28"/>
-        </w:rPr>
-        <w:t>return</w:t>
-      </w:r>
-      <w:proofErr w:type="spellEnd"/>
-      <w:r>
-        <w:rPr>
-          <w:rFonts w:ascii="Times New Roman" w:hAnsi="Times New Roman"/>
-          <w:sz w:val="28"/>
-          <w:szCs w:val="28"/>
-        </w:rPr>
-        <w:t xml:space="preserve"> 0;</w:t>
-      </w:r>
-    </w:p>
-    <w:p>
-      <w:pPr>
-        <w:rPr>
-          <w:rFonts w:ascii="Times New Roman" w:hAnsi="Times New Roman"/>
-          <w:sz w:val="28"/>
-          <w:szCs w:val="28"/>
-        </w:rPr>
-      </w:pPr>
-      <w:r>
-        <w:rPr>
-          <w:rFonts w:ascii="Times New Roman" w:hAnsi="Times New Roman"/>
-          <w:sz w:val="28"/>
-          <w:szCs w:val="28"/>
+          <w:lang w:val="en-US"/>
+        </w:rPr>
+        <w:t>(semaphore);</w:t>
+      </w:r>
+    </w:p>
+    <w:p>
+      <w:pPr>
+        <w:rPr>
+          <w:rFonts w:ascii="Times New Roman" w:hAnsi="Times New Roman"/>
+          <w:sz w:val="28"/>
+          <w:szCs w:val="28"/>
+          <w:lang w:val="en-US"/>
+        </w:rPr>
+      </w:pPr>
+      <w:r>
+        <w:rPr>
+          <w:rFonts w:ascii="Times New Roman" w:hAnsi="Times New Roman"/>
+          <w:sz w:val="28"/>
+          <w:szCs w:val="28"/>
+          <w:lang w:val="en-US"/>
+        </w:rPr>
+        <w:t>    return 0;</w:t>
+      </w:r>
+    </w:p>
+    <w:p>
+      <w:pPr>
+        <w:rPr>
+          <w:rFonts w:ascii="Times New Roman" w:hAnsi="Times New Roman"/>
+          <w:sz w:val="28"/>
+          <w:szCs w:val="28"/>
+          <w:lang w:val="en-US"/>
+        </w:rPr>
+      </w:pPr>
+      <w:r>
+        <w:rPr>
+          <w:rFonts w:ascii="Times New Roman" w:hAnsi="Times New Roman"/>
+          <w:sz w:val="28"/>
+          <w:szCs w:val="28"/>
+          <w:lang w:val="en-US"/>
         </w:rPr>
         <w:t>}</w:t>
       </w:r>
@@ -10196,15 +10077,17 @@
           <w:rFonts w:ascii="Times New Roman" w:hAnsi="Times New Roman"/>
           <w:sz w:val="28"/>
           <w:szCs w:val="28"/>
-        </w:rPr>
-      </w:pPr>
-    </w:p>
-    <w:p>
-      <w:pPr>
-        <w:rPr>
-          <w:rFonts w:ascii="Times New Roman" w:hAnsi="Times New Roman"/>
-          <w:sz w:val="28"/>
-          <w:szCs w:val="28"/>
+          <w:lang w:val="en-US"/>
+        </w:rPr>
+      </w:pPr>
+    </w:p>
+    <w:p>
+      <w:pPr>
+        <w:rPr>
+          <w:rFonts w:ascii="Times New Roman" w:hAnsi="Times New Roman"/>
+          <w:sz w:val="28"/>
+          <w:szCs w:val="28"/>
+          <w:lang w:val="en-US"/>
         </w:rPr>
       </w:pPr>
     </w:p>
@@ -10390,6 +10273,7 @@
       <w:r>
         <w:rPr>
           <w:rFonts w:ascii="Times New Roman" w:hAnsi="Times New Roman"/>
+          <w:noProof/>
           <w:sz w:val="28"/>
           <w:szCs w:val="28"/>
           <w:lang w:bidi="hi-IN"/>
@@ -10464,6 +10348,7 @@
       <w:r>
         <w:rPr>
           <w:rFonts w:ascii="Times New Roman" w:hAnsi="Times New Roman"/>
+          <w:noProof/>
           <w:sz w:val="28"/>
           <w:szCs w:val="28"/>
           <w:lang w:bidi="hi-IN"/>
@@ -10780,17 +10665,6 @@
     <w:p>
       <w:pPr>
         <w:spacing w:after="0" w:line="240" w:lineRule="auto"/>
-        <w:jc w:val="center"/>
-        <w:rPr>
-          <w:rFonts w:ascii="Times New Roman" w:eastAsia="Times New Roman" w:hAnsi="Times New Roman"/>
-          <w:sz w:val="24"/>
-          <w:szCs w:val="24"/>
-        </w:rPr>
-      </w:pPr>
-    </w:p>
-    <w:p>
-      <w:pPr>
-        <w:spacing w:after="0" w:line="240" w:lineRule="auto"/>
         <w:rPr>
           <w:rFonts w:ascii="Times New Roman" w:eastAsia="Times New Roman" w:hAnsi="Times New Roman"/>
           <w:noProof/>
@@ -10817,10 +10691,10 @@
           <w:szCs w:val="24"/>
         </w:rPr>
         <w:drawing>
-          <wp:inline distT="0" distB="0" distL="0" distR="0" wp14:anchorId="5AF5CAC0" wp14:editId="56F688A0">
-            <wp:extent cx="4933099" cy="3838755"/>
+          <wp:inline distT="0" distB="0" distL="0" distR="0" wp14:anchorId="6C3CB39F" wp14:editId="40D05779">
+            <wp:extent cx="4897552" cy="3867150"/>
             <wp:effectExtent l="0" t="0" r="0" b="0"/>
-            <wp:docPr id="3" name="Рисунок 3"/>
+            <wp:docPr id="5" name="Рисунок 5"/>
             <wp:cNvGraphicFramePr>
               <a:graphicFrameLocks xmlns:a="http://schemas.openxmlformats.org/drawingml/2006/main" noChangeAspect="1"/>
             </wp:cNvGraphicFramePr>
@@ -10828,7 +10702,7 @@
               <a:graphicData uri="http://schemas.openxmlformats.org/drawingml/2006/picture">
                 <pic:pic xmlns:pic="http://schemas.openxmlformats.org/drawingml/2006/picture">
                   <pic:nvPicPr>
-                    <pic:cNvPr id="0" name="Picture 3"/>
+                    <pic:cNvPr id="0" name="Picture 1"/>
                     <pic:cNvPicPr>
                       <a:picLocks noChangeAspect="1" noChangeArrowheads="1"/>
                     </pic:cNvPicPr>
@@ -10841,13 +10715,13 @@
                         </a:ext>
                       </a:extLst>
                     </a:blip>
-                    <a:srcRect b="8009"/>
+                    <a:srcRect b="6803"/>
                     <a:stretch/>
                   </pic:blipFill>
                   <pic:spPr bwMode="auto">
                     <a:xfrm>
                       <a:off x="0" y="0"/>
-                      <a:ext cx="4939149" cy="3843463"/>
+                      <a:ext cx="4901117" cy="3869965"/>
                     </a:xfrm>
                     <a:prstGeom prst="rect">
                       <a:avLst/>
@@ -10868,6 +10742,17 @@
           </wp:inline>
         </w:drawing>
       </w:r>
+    </w:p>
+    <w:p>
+      <w:pPr>
+        <w:spacing w:after="0" w:line="240" w:lineRule="auto"/>
+        <w:jc w:val="center"/>
+        <w:rPr>
+          <w:rFonts w:ascii="Times New Roman" w:eastAsia="Times New Roman" w:hAnsi="Times New Roman"/>
+          <w:sz w:val="24"/>
+          <w:szCs w:val="24"/>
+        </w:rPr>
+      </w:pPr>
     </w:p>
     <w:p>
       <w:pPr>

</xml_diff>